<commit_message>
added word 2 vec
</commit_message>
<xml_diff>
--- a/150402149 Report.docx
+++ b/150402149 Report.docx
@@ -31,21 +31,7 @@
           <w:b/>
           <w:bCs/>
         </w:rPr>
-        <w:t>Pre</w:t>
-      </w:r>
-      <w:r>
-        <w:rPr>
-          <w:b/>
-          <w:bCs/>
-        </w:rPr>
-        <w:t>p</w:t>
-      </w:r>
-      <w:r>
-        <w:rPr>
-          <w:b/>
-          <w:bCs/>
-        </w:rPr>
-        <w:t>rocessing</w:t>
+        <w:t>Pre-processing</w:t>
       </w:r>
     </w:p>
     <w:p>
@@ -61,67 +47,163 @@
         <w:t xml:space="preserve">expanded out standard contractions that I have compiled in a txt file. </w:t>
       </w:r>
       <w:r>
-        <w:t>In cases of ambiguity of contractions I selected one of the pair.</w:t>
+        <w:t xml:space="preserve">In cases of ambiguity of </w:t>
+      </w:r>
+      <w:r>
+        <w:t>contractions,</w:t>
+      </w:r>
+      <w:r>
+        <w:t xml:space="preserve"> I selected one of the pair.</w:t>
       </w:r>
       <w:r>
         <w:t xml:space="preserve"> This still leaves some contractions where they are less widely used and more likely to be character specific.</w:t>
+      </w:r>
+    </w:p>
+    <w:p/>
+    <w:p>
+      <w:r>
+        <w:t xml:space="preserve"> </w:t>
+      </w:r>
+      <w:r>
+        <w:t xml:space="preserve">Then I striped apostrophise to avoid names splitting. </w:t>
+      </w:r>
+      <w:r>
+        <w:t xml:space="preserve">This is to </w:t>
+      </w:r>
+      <w:r>
+        <w:t>avoid</w:t>
+      </w:r>
+      <w:r>
+        <w:t xml:space="preserve"> my regex tokenizer splitting </w:t>
+      </w:r>
+      <w:r>
+        <w:t xml:space="preserve">john’s </w:t>
+      </w:r>
+      <w:r>
+        <w:t>into</w:t>
+      </w:r>
+      <w:r>
+        <w:t xml:space="preserve"> </w:t>
+      </w:r>
+      <w:proofErr w:type="spellStart"/>
+      <w:r>
+        <w:t>john s</w:t>
+      </w:r>
+      <w:proofErr w:type="spellEnd"/>
+      <w:r>
+        <w:t xml:space="preserve"> rather than johns</w:t>
+      </w:r>
+      <w:r>
+        <w:t xml:space="preserve"> w</w:t>
+      </w:r>
+      <w:r>
+        <w:t xml:space="preserve">hen it is removing punctuation. </w:t>
+      </w:r>
+    </w:p>
+    <w:p>
+      <w:pPr>
+        <w:rPr>
+          <w:b/>
+          <w:bCs/>
+        </w:rPr>
+      </w:pPr>
+      <w:r>
+        <w:rPr>
+          <w:b/>
+          <w:bCs/>
+        </w:rPr>
+        <w:t>Training.</w:t>
+      </w:r>
+    </w:p>
+    <w:p>
+      <w:pPr>
+        <w:rPr>
+          <w:b/>
+          <w:bCs/>
+        </w:rPr>
+      </w:pPr>
+    </w:p>
+    <w:p>
+      <w:pPr>
+        <w:rPr>
+          <w:b/>
+          <w:bCs/>
+        </w:rPr>
+      </w:pPr>
+    </w:p>
+    <w:p>
+      <w:pPr>
+        <w:rPr>
+          <w:b/>
+          <w:bCs/>
+        </w:rPr>
+      </w:pPr>
+      <w:r>
+        <w:rPr>
+          <w:b/>
+          <w:bCs/>
+        </w:rPr>
+        <w:t>Testing</w:t>
+      </w:r>
+    </w:p>
+    <w:p>
+      <w:pPr>
+        <w:rPr>
+          <w:b/>
+          <w:bCs/>
+        </w:rPr>
+      </w:pPr>
+    </w:p>
+    <w:p>
+      <w:pPr>
+        <w:rPr>
+          <w:b/>
+          <w:bCs/>
+        </w:rPr>
+      </w:pPr>
+    </w:p>
+    <w:p>
+      <w:pPr>
+        <w:rPr>
+          <w:b/>
+          <w:bCs/>
+        </w:rPr>
+      </w:pPr>
+      <w:r>
+        <w:rPr>
+          <w:b/>
+          <w:bCs/>
+        </w:rPr>
+        <w:t>Improvement</w:t>
+      </w:r>
+    </w:p>
+    <w:p>
+      <w:r>
+        <w:t>T</w:t>
+      </w:r>
+      <w:r>
+        <w:t xml:space="preserve">o make the classifier more advances I used word2vec. Mostly because I found it interested because of the knowledges that can be represented and explore from </w:t>
+      </w:r>
+      <w:r>
+        <w:t>the vector</w:t>
+      </w:r>
+      <w:r>
+        <w:t xml:space="preserve"> </w:t>
       </w:r>
       <w:bookmarkStart w:id="0" w:name="_GoBack"/>
       <w:bookmarkEnd w:id="0"/>
+      <w:r>
+        <w:t>relations between words and I wanted to see those results on a more specific data set as in the project.</w:t>
+      </w:r>
     </w:p>
     <w:p/>
     <w:p>
-      <w:r>
-        <w:t xml:space="preserve"> </w:t>
-      </w:r>
-      <w:r>
-        <w:t xml:space="preserve">Then I striped apostrophise to avoid names splitting. </w:t>
-      </w:r>
-      <w:r>
-        <w:t xml:space="preserve">This is to </w:t>
-      </w:r>
-      <w:r>
-        <w:t>avoid</w:t>
-      </w:r>
-      <w:r>
-        <w:t xml:space="preserve"> my regex tokenizer splitting </w:t>
-      </w:r>
-      <w:r>
-        <w:t xml:space="preserve">john’s </w:t>
-      </w:r>
-      <w:r>
-        <w:t>into</w:t>
-      </w:r>
-      <w:r>
-        <w:t xml:space="preserve"> john s rather than johns</w:t>
-      </w:r>
-      <w:r>
-        <w:t xml:space="preserve"> w</w:t>
-      </w:r>
-      <w:r>
-        <w:t xml:space="preserve">hen it is removing punctuation. </w:t>
-      </w:r>
-    </w:p>
-    <w:p/>
-    <w:p>
-      <w:r>
-        <w:t>Then I formed bigram phrases out of commonly occurring word pair</w:t>
-      </w:r>
-    </w:p>
-    <w:p>
-      <w:pPr>
-        <w:rPr>
-          <w:b/>
-          <w:bCs/>
-        </w:rPr>
-      </w:pPr>
-      <w:r>
-        <w:rPr>
-          <w:b/>
-          <w:bCs/>
-        </w:rPr>
-        <w:t>Training.</w:t>
-      </w:r>
+      <w:pPr>
+        <w:rPr>
+          <w:b/>
+          <w:bCs/>
+        </w:rPr>
+      </w:pPr>
     </w:p>
     <w:p/>
     <w:p/>

</xml_diff>

<commit_message>
Added almost finished adding word 2 vec
</commit_message>
<xml_diff>
--- a/150402149 Report.docx
+++ b/150402149 Report.docx
@@ -16,7 +16,23 @@
           <w:bCs/>
           <w:u w:val="single"/>
         </w:rPr>
-        <w:t>NPL Project Report</w:t>
+        <w:t>NL</w:t>
+      </w:r>
+      <w:r>
+        <w:rPr>
+          <w:b/>
+          <w:bCs/>
+          <w:u w:val="single"/>
+        </w:rPr>
+        <w:t>P</w:t>
+      </w:r>
+      <w:r>
+        <w:rPr>
+          <w:b/>
+          <w:bCs/>
+          <w:u w:val="single"/>
+        </w:rPr>
+        <w:t xml:space="preserve"> Project Report</w:t>
       </w:r>
     </w:p>
     <w:p>
@@ -62,148 +78,179 @@
     <w:p/>
     <w:p>
       <w:r>
+        <w:t xml:space="preserve">Then I striped apostrophise to avoid names splitting. </w:t>
+      </w:r>
+      <w:r>
+        <w:t xml:space="preserve">This is to </w:t>
+      </w:r>
+      <w:r>
+        <w:t>avoid</w:t>
+      </w:r>
+      <w:r>
+        <w:t xml:space="preserve"> my regex tokenizer splitting </w:t>
+      </w:r>
+      <w:r>
+        <w:t xml:space="preserve">john’s </w:t>
+      </w:r>
+      <w:r>
+        <w:t>into</w:t>
+      </w:r>
+      <w:r>
+        <w:t xml:space="preserve"> john s rather than johns</w:t>
+      </w:r>
+      <w:r>
+        <w:t xml:space="preserve"> w</w:t>
+      </w:r>
+      <w:r>
+        <w:t xml:space="preserve">hen it is removing punctuation. </w:t>
+      </w:r>
+    </w:p>
+    <w:p>
+      <w:pPr>
+        <w:rPr>
+          <w:b/>
+          <w:bCs/>
+        </w:rPr>
+      </w:pPr>
+      <w:r>
+        <w:rPr>
+          <w:b/>
+          <w:bCs/>
+        </w:rPr>
+        <w:t>Training.</w:t>
+      </w:r>
+    </w:p>
+    <w:p>
+      <w:pPr>
+        <w:rPr>
+          <w:b/>
+          <w:bCs/>
+        </w:rPr>
+      </w:pPr>
+    </w:p>
+    <w:p>
+      <w:pPr>
+        <w:rPr>
+          <w:b/>
+          <w:bCs/>
+        </w:rPr>
+      </w:pPr>
+    </w:p>
+    <w:p>
+      <w:pPr>
+        <w:rPr>
+          <w:b/>
+          <w:bCs/>
+        </w:rPr>
+      </w:pPr>
+      <w:r>
+        <w:rPr>
+          <w:b/>
+          <w:bCs/>
+        </w:rPr>
+        <w:t>Testing</w:t>
+      </w:r>
+    </w:p>
+    <w:p>
+      <w:pPr>
+        <w:rPr>
+          <w:b/>
+          <w:bCs/>
+        </w:rPr>
+      </w:pPr>
+    </w:p>
+    <w:p>
+      <w:pPr>
+        <w:rPr>
+          <w:b/>
+          <w:bCs/>
+        </w:rPr>
+      </w:pPr>
+    </w:p>
+    <w:p>
+      <w:pPr>
+        <w:rPr>
+          <w:b/>
+          <w:bCs/>
+        </w:rPr>
+      </w:pPr>
+      <w:r>
+        <w:rPr>
+          <w:b/>
+          <w:bCs/>
+        </w:rPr>
+        <w:t>Improvement</w:t>
+      </w:r>
+    </w:p>
+    <w:p>
+      <w:r>
+        <w:t>T</w:t>
+      </w:r>
+      <w:r>
+        <w:t xml:space="preserve">o make the classifier more advances I used word2vec. Mostly because I found it interested because of the knowledges that can be represented and explore from </w:t>
+      </w:r>
+      <w:r>
+        <w:t>the vector</w:t>
+      </w:r>
+      <w:r>
+        <w:t xml:space="preserve"> relations between words and I wanted to see those results on a more specific data set as in the project.</w:t>
+      </w:r>
+    </w:p>
+    <w:p>
+      <w:pPr>
+        <w:rPr>
+          <w:b/>
+          <w:bCs/>
+        </w:rPr>
+      </w:pPr>
+      <w:r>
+        <w:rPr>
+          <w:b/>
+          <w:bCs/>
+        </w:rPr>
+        <w:t>Training</w:t>
+      </w:r>
+    </w:p>
+    <w:p>
+      <w:r>
+        <w:t xml:space="preserve">I first trained a word2vector model over the whole of the training data set with </w:t>
+      </w:r>
+      <w:r>
+        <w:t>t</w:t>
+      </w:r>
+      <w:r>
+        <w:t>he hope that it generalises the data well and will function on the testing set without having trained the model on this set. I used a minimum word frequency of 3 in the word2vector model parameters in a hope to capture as many words in the model as possible because this is a reasonably small dataset.</w:t>
+      </w:r>
+    </w:p>
+    <w:p>
+      <w:r>
+        <w:t>I created a vector for each sentence by averaging the word2vectors of each word in the given sentences. This should results in a vector that is a descriptor of the sentences semantic meaning.</w:t>
+      </w:r>
+      <w:r>
         <w:t xml:space="preserve"> </w:t>
       </w:r>
-      <w:r>
-        <w:t xml:space="preserve">Then I striped apostrophise to avoid names splitting. </w:t>
-      </w:r>
-      <w:r>
-        <w:t xml:space="preserve">This is to </w:t>
-      </w:r>
-      <w:r>
-        <w:t>avoid</w:t>
-      </w:r>
-      <w:r>
-        <w:t xml:space="preserve"> my regex tokenizer splitting </w:t>
-      </w:r>
-      <w:r>
-        <w:t xml:space="preserve">john’s </w:t>
-      </w:r>
-      <w:r>
-        <w:t>into</w:t>
-      </w:r>
-      <w:r>
-        <w:t xml:space="preserve"> </w:t>
-      </w:r>
-      <w:proofErr w:type="spellStart"/>
-      <w:r>
-        <w:t>john s</w:t>
-      </w:r>
-      <w:proofErr w:type="spellEnd"/>
-      <w:r>
-        <w:t xml:space="preserve"> rather than johns</w:t>
-      </w:r>
-      <w:r>
-        <w:t xml:space="preserve"> w</w:t>
-      </w:r>
-      <w:r>
-        <w:t xml:space="preserve">hen it is removing punctuation. </w:t>
-      </w:r>
-    </w:p>
-    <w:p>
-      <w:pPr>
-        <w:rPr>
-          <w:b/>
-          <w:bCs/>
-        </w:rPr>
-      </w:pPr>
-      <w:r>
-        <w:rPr>
-          <w:b/>
-          <w:bCs/>
-        </w:rPr>
-        <w:t>Training.</w:t>
-      </w:r>
-    </w:p>
-    <w:p>
-      <w:pPr>
-        <w:rPr>
-          <w:b/>
-          <w:bCs/>
-        </w:rPr>
-      </w:pPr>
-    </w:p>
-    <w:p>
-      <w:pPr>
-        <w:rPr>
-          <w:b/>
-          <w:bCs/>
-        </w:rPr>
-      </w:pPr>
-    </w:p>
-    <w:p>
-      <w:pPr>
-        <w:rPr>
-          <w:b/>
-          <w:bCs/>
-        </w:rPr>
-      </w:pPr>
-      <w:r>
-        <w:rPr>
-          <w:b/>
-          <w:bCs/>
-        </w:rPr>
-        <w:t>Testing</w:t>
-      </w:r>
-    </w:p>
-    <w:p>
-      <w:pPr>
-        <w:rPr>
-          <w:b/>
-          <w:bCs/>
-        </w:rPr>
-      </w:pPr>
-    </w:p>
-    <w:p>
-      <w:pPr>
-        <w:rPr>
-          <w:b/>
-          <w:bCs/>
-        </w:rPr>
-      </w:pPr>
-    </w:p>
-    <w:p>
-      <w:pPr>
-        <w:rPr>
-          <w:b/>
-          <w:bCs/>
-        </w:rPr>
-      </w:pPr>
-      <w:r>
-        <w:rPr>
-          <w:b/>
-          <w:bCs/>
-        </w:rPr>
-        <w:t>Improvement</w:t>
-      </w:r>
-    </w:p>
-    <w:p>
-      <w:r>
-        <w:t>T</w:t>
-      </w:r>
-      <w:r>
-        <w:t xml:space="preserve">o make the classifier more advances I used word2vec. Mostly because I found it interested because of the knowledges that can be represented and explore from </w:t>
-      </w:r>
-      <w:r>
-        <w:t>the vector</w:t>
-      </w:r>
-      <w:r>
-        <w:t xml:space="preserve"> </w:t>
+    </w:p>
+    <w:p>
+      <w:r>
+        <w:t>If a word is not in the word2vector model ignore the word in the averaging.</w:t>
       </w:r>
       <w:bookmarkStart w:id="0" w:name="_GoBack"/>
       <w:bookmarkEnd w:id="0"/>
-      <w:r>
-        <w:t>relations between words and I wanted to see those results on a more specific data set as in the project.</w:t>
-      </w:r>
-    </w:p>
-    <w:p/>
-    <w:p>
-      <w:pPr>
-        <w:rPr>
-          <w:b/>
-          <w:bCs/>
-        </w:rPr>
-      </w:pPr>
+    </w:p>
+    <w:p>
+      <w:pPr>
+        <w:rPr>
+          <w:b/>
+          <w:bCs/>
+        </w:rPr>
+      </w:pPr>
+      <w:r>
+        <w:rPr>
+          <w:b/>
+          <w:bCs/>
+        </w:rPr>
+        <w:t xml:space="preserve">Cross validation </w:t>
+      </w:r>
     </w:p>
     <w:p/>
     <w:p/>

</xml_diff>